<commit_message>
final touches to notebook clarifying some visualizations
</commit_message>
<xml_diff>
--- a/report.docx
+++ b/report.docx
@@ -273,45 +273,25 @@
           <w:sz w:val="24"/>
           <w:szCs w:val="24"/>
         </w:rPr>
-        <w:t xml:space="preserve">1. </w:t>
-      </w:r>
-      <w:proofErr w:type="spellStart"/>
-      <w:r>
-        <w:rPr>
-          <w:rFonts w:asciiTheme="minorBidi" w:hAnsiTheme="minorBidi"/>
-          <w:sz w:val="24"/>
-          <w:szCs w:val="24"/>
-        </w:rPr>
-        <w:t>meanfreq</w:t>
-      </w:r>
-      <w:proofErr w:type="spellEnd"/>
-    </w:p>
-    <w:p>
-      <w:pPr>
-        <w:rPr>
-          <w:rFonts w:asciiTheme="minorBidi" w:hAnsiTheme="minorBidi"/>
-          <w:sz w:val="24"/>
-          <w:szCs w:val="24"/>
-        </w:rPr>
-      </w:pPr>
-      <w:r>
-        <w:rPr>
-          <w:rFonts w:asciiTheme="minorBidi" w:hAnsiTheme="minorBidi"/>
-          <w:sz w:val="24"/>
-          <w:szCs w:val="24"/>
-        </w:rPr>
-        <w:t xml:space="preserve">2. </w:t>
-      </w:r>
-      <w:proofErr w:type="spellStart"/>
-      <w:r>
-        <w:rPr>
-          <w:rFonts w:asciiTheme="minorBidi" w:hAnsiTheme="minorBidi"/>
-          <w:sz w:val="24"/>
-          <w:szCs w:val="24"/>
-        </w:rPr>
-        <w:t>sd</w:t>
-      </w:r>
-      <w:proofErr w:type="spellEnd"/>
+        <w:t>1. meanfreq</w:t>
+      </w:r>
+    </w:p>
+    <w:p>
+      <w:pPr>
+        <w:rPr>
+          <w:rFonts w:asciiTheme="minorBidi" w:hAnsiTheme="minorBidi"/>
+          <w:sz w:val="24"/>
+          <w:szCs w:val="24"/>
+        </w:rPr>
+      </w:pPr>
+      <w:r>
+        <w:rPr>
+          <w:rFonts w:asciiTheme="minorBidi" w:hAnsiTheme="minorBidi"/>
+          <w:sz w:val="24"/>
+          <w:szCs w:val="24"/>
+        </w:rPr>
+        <w:t>2. sd</w:t>
+      </w:r>
     </w:p>
     <w:p>
       <w:pPr>
@@ -412,72 +392,42 @@
           <w:sz w:val="24"/>
           <w:szCs w:val="24"/>
         </w:rPr>
-        <w:t xml:space="preserve">8. </w:t>
-      </w:r>
-      <w:proofErr w:type="spellStart"/>
-      <w:r>
-        <w:rPr>
-          <w:rFonts w:asciiTheme="minorBidi" w:hAnsiTheme="minorBidi"/>
-          <w:sz w:val="24"/>
-          <w:szCs w:val="24"/>
-        </w:rPr>
-        <w:t>kurt</w:t>
-      </w:r>
-      <w:proofErr w:type="spellEnd"/>
-    </w:p>
-    <w:p>
-      <w:pPr>
-        <w:rPr>
-          <w:rFonts w:asciiTheme="minorBidi" w:hAnsiTheme="minorBidi"/>
-          <w:sz w:val="24"/>
-          <w:szCs w:val="24"/>
-        </w:rPr>
-      </w:pPr>
-      <w:r>
-        <w:rPr>
-          <w:rFonts w:asciiTheme="minorBidi" w:hAnsiTheme="minorBidi"/>
-          <w:sz w:val="24"/>
-          <w:szCs w:val="24"/>
-        </w:rPr>
-        <w:t xml:space="preserve">9. </w:t>
-      </w:r>
-      <w:proofErr w:type="spellStart"/>
-      <w:r>
-        <w:rPr>
-          <w:rFonts w:asciiTheme="minorBidi" w:hAnsiTheme="minorBidi"/>
-          <w:sz w:val="24"/>
-          <w:szCs w:val="24"/>
-        </w:rPr>
-        <w:t>sp.ent</w:t>
-      </w:r>
-      <w:proofErr w:type="spellEnd"/>
-    </w:p>
-    <w:p>
-      <w:pPr>
-        <w:rPr>
-          <w:rFonts w:asciiTheme="minorBidi" w:hAnsiTheme="minorBidi"/>
-          <w:sz w:val="24"/>
-          <w:szCs w:val="24"/>
-        </w:rPr>
-      </w:pPr>
-      <w:r>
-        <w:rPr>
-          <w:rFonts w:asciiTheme="minorBidi" w:hAnsiTheme="minorBidi"/>
-          <w:sz w:val="24"/>
-          <w:szCs w:val="24"/>
-        </w:rPr>
-        <w:t xml:space="preserve">10. </w:t>
-      </w:r>
-      <w:proofErr w:type="spellStart"/>
-      <w:r>
-        <w:rPr>
-          <w:rFonts w:asciiTheme="minorBidi" w:hAnsiTheme="minorBidi"/>
-          <w:sz w:val="24"/>
-          <w:szCs w:val="24"/>
-        </w:rPr>
-        <w:t>sfm</w:t>
-      </w:r>
-      <w:proofErr w:type="spellEnd"/>
+        <w:t>8. kurt</w:t>
+      </w:r>
+    </w:p>
+    <w:p>
+      <w:pPr>
+        <w:rPr>
+          <w:rFonts w:asciiTheme="minorBidi" w:hAnsiTheme="minorBidi"/>
+          <w:sz w:val="24"/>
+          <w:szCs w:val="24"/>
+        </w:rPr>
+      </w:pPr>
+      <w:r>
+        <w:rPr>
+          <w:rFonts w:asciiTheme="minorBidi" w:hAnsiTheme="minorBidi"/>
+          <w:sz w:val="24"/>
+          <w:szCs w:val="24"/>
+        </w:rPr>
+        <w:t>9. sp.ent</w:t>
+      </w:r>
+    </w:p>
+    <w:p>
+      <w:pPr>
+        <w:rPr>
+          <w:rFonts w:asciiTheme="minorBidi" w:hAnsiTheme="minorBidi"/>
+          <w:sz w:val="24"/>
+          <w:szCs w:val="24"/>
+        </w:rPr>
+      </w:pPr>
+      <w:r>
+        <w:rPr>
+          <w:rFonts w:asciiTheme="minorBidi" w:hAnsiTheme="minorBidi"/>
+          <w:sz w:val="24"/>
+          <w:szCs w:val="24"/>
+        </w:rPr>
+        <w:t>10. sfm</w:t>
+      </w:r>
     </w:p>
     <w:p>
       <w:pPr>
@@ -510,18 +460,8 @@
           <w:sz w:val="24"/>
           <w:szCs w:val="24"/>
         </w:rPr>
-        <w:t xml:space="preserve">12. </w:t>
-      </w:r>
-      <w:proofErr w:type="spellStart"/>
-      <w:r>
-        <w:rPr>
-          <w:rFonts w:asciiTheme="minorBidi" w:hAnsiTheme="minorBidi"/>
-          <w:sz w:val="24"/>
-          <w:szCs w:val="24"/>
-        </w:rPr>
-        <w:t>peakf</w:t>
-      </w:r>
-      <w:proofErr w:type="spellEnd"/>
+        <w:t>12. peakf</w:t>
+      </w:r>
     </w:p>
     <w:p>
       <w:pPr>
@@ -538,207 +478,127 @@
           <w:szCs w:val="24"/>
         </w:rPr>
         <w:lastRenderedPageBreak/>
-        <w:t xml:space="preserve">13. </w:t>
-      </w:r>
-      <w:proofErr w:type="spellStart"/>
-      <w:r>
-        <w:rPr>
-          <w:rFonts w:asciiTheme="minorBidi" w:hAnsiTheme="minorBidi"/>
-          <w:sz w:val="24"/>
-          <w:szCs w:val="24"/>
-        </w:rPr>
-        <w:t>meanfun</w:t>
-      </w:r>
-      <w:proofErr w:type="spellEnd"/>
-    </w:p>
-    <w:p>
-      <w:pPr>
-        <w:rPr>
-          <w:rFonts w:asciiTheme="minorBidi" w:hAnsiTheme="minorBidi"/>
-          <w:sz w:val="24"/>
-          <w:szCs w:val="24"/>
-        </w:rPr>
-      </w:pPr>
-      <w:r>
-        <w:rPr>
-          <w:rFonts w:asciiTheme="minorBidi" w:hAnsiTheme="minorBidi"/>
-          <w:sz w:val="24"/>
-          <w:szCs w:val="24"/>
-        </w:rPr>
-        <w:t xml:space="preserve">14. </w:t>
-      </w:r>
-      <w:proofErr w:type="spellStart"/>
-      <w:r>
-        <w:rPr>
-          <w:rFonts w:asciiTheme="minorBidi" w:hAnsiTheme="minorBidi"/>
-          <w:sz w:val="24"/>
-          <w:szCs w:val="24"/>
-        </w:rPr>
-        <w:t>minfun</w:t>
-      </w:r>
-      <w:proofErr w:type="spellEnd"/>
-    </w:p>
-    <w:p>
-      <w:pPr>
-        <w:rPr>
-          <w:rFonts w:asciiTheme="minorBidi" w:hAnsiTheme="minorBidi"/>
-          <w:sz w:val="24"/>
-          <w:szCs w:val="24"/>
-        </w:rPr>
-      </w:pPr>
-      <w:r>
-        <w:rPr>
-          <w:rFonts w:asciiTheme="minorBidi" w:hAnsiTheme="minorBidi"/>
-          <w:sz w:val="24"/>
-          <w:szCs w:val="24"/>
-        </w:rPr>
-        <w:t xml:space="preserve">15. </w:t>
-      </w:r>
-      <w:proofErr w:type="spellStart"/>
-      <w:r>
-        <w:rPr>
-          <w:rFonts w:asciiTheme="minorBidi" w:hAnsiTheme="minorBidi"/>
-          <w:sz w:val="24"/>
-          <w:szCs w:val="24"/>
-        </w:rPr>
-        <w:t>maxfun</w:t>
-      </w:r>
-      <w:proofErr w:type="spellEnd"/>
-    </w:p>
-    <w:p>
-      <w:pPr>
-        <w:rPr>
-          <w:rFonts w:asciiTheme="minorBidi" w:hAnsiTheme="minorBidi"/>
-          <w:sz w:val="24"/>
-          <w:szCs w:val="24"/>
-        </w:rPr>
-      </w:pPr>
-      <w:r>
-        <w:rPr>
-          <w:rFonts w:asciiTheme="minorBidi" w:hAnsiTheme="minorBidi"/>
-          <w:sz w:val="24"/>
-          <w:szCs w:val="24"/>
-        </w:rPr>
-        <w:t xml:space="preserve">16. </w:t>
-      </w:r>
-      <w:proofErr w:type="spellStart"/>
-      <w:r>
-        <w:rPr>
-          <w:rFonts w:asciiTheme="minorBidi" w:hAnsiTheme="minorBidi"/>
-          <w:sz w:val="24"/>
-          <w:szCs w:val="24"/>
-        </w:rPr>
-        <w:t>meandom</w:t>
-      </w:r>
-      <w:proofErr w:type="spellEnd"/>
-    </w:p>
-    <w:p>
-      <w:pPr>
-        <w:rPr>
-          <w:rFonts w:asciiTheme="minorBidi" w:hAnsiTheme="minorBidi"/>
-          <w:sz w:val="24"/>
-          <w:szCs w:val="24"/>
-        </w:rPr>
-      </w:pPr>
-      <w:r>
-        <w:rPr>
-          <w:rFonts w:asciiTheme="minorBidi" w:hAnsiTheme="minorBidi"/>
-          <w:sz w:val="24"/>
-          <w:szCs w:val="24"/>
-        </w:rPr>
-        <w:t xml:space="preserve">17. </w:t>
-      </w:r>
-      <w:proofErr w:type="spellStart"/>
-      <w:r>
-        <w:rPr>
-          <w:rFonts w:asciiTheme="minorBidi" w:hAnsiTheme="minorBidi"/>
-          <w:sz w:val="24"/>
-          <w:szCs w:val="24"/>
-        </w:rPr>
-        <w:t>mindom</w:t>
-      </w:r>
-      <w:proofErr w:type="spellEnd"/>
-    </w:p>
-    <w:p>
-      <w:pPr>
-        <w:rPr>
-          <w:rFonts w:asciiTheme="minorBidi" w:hAnsiTheme="minorBidi"/>
-          <w:sz w:val="24"/>
-          <w:szCs w:val="24"/>
-        </w:rPr>
-      </w:pPr>
-      <w:r>
-        <w:rPr>
-          <w:rFonts w:asciiTheme="minorBidi" w:hAnsiTheme="minorBidi"/>
-          <w:sz w:val="24"/>
-          <w:szCs w:val="24"/>
-        </w:rPr>
-        <w:t xml:space="preserve">18. </w:t>
-      </w:r>
-      <w:proofErr w:type="spellStart"/>
-      <w:r>
-        <w:rPr>
-          <w:rFonts w:asciiTheme="minorBidi" w:hAnsiTheme="minorBidi"/>
-          <w:sz w:val="24"/>
-          <w:szCs w:val="24"/>
-        </w:rPr>
-        <w:t>maxdom</w:t>
-      </w:r>
-      <w:proofErr w:type="spellEnd"/>
-    </w:p>
-    <w:p>
-      <w:pPr>
-        <w:rPr>
-          <w:rFonts w:asciiTheme="minorBidi" w:hAnsiTheme="minorBidi"/>
-          <w:sz w:val="24"/>
-          <w:szCs w:val="24"/>
-        </w:rPr>
-      </w:pPr>
-      <w:r>
-        <w:rPr>
-          <w:rFonts w:asciiTheme="minorBidi" w:hAnsiTheme="minorBidi"/>
-          <w:sz w:val="24"/>
-          <w:szCs w:val="24"/>
-        </w:rPr>
-        <w:t xml:space="preserve">19. </w:t>
-      </w:r>
-      <w:proofErr w:type="spellStart"/>
-      <w:r>
-        <w:rPr>
-          <w:rFonts w:asciiTheme="minorBidi" w:hAnsiTheme="minorBidi"/>
-          <w:sz w:val="24"/>
-          <w:szCs w:val="24"/>
-        </w:rPr>
-        <w:t>dfrange</w:t>
-      </w:r>
-      <w:proofErr w:type="spellEnd"/>
-    </w:p>
-    <w:p>
-      <w:pPr>
-        <w:rPr>
-          <w:rFonts w:asciiTheme="minorBidi" w:hAnsiTheme="minorBidi"/>
-          <w:sz w:val="24"/>
-          <w:szCs w:val="24"/>
-        </w:rPr>
-      </w:pPr>
-      <w:r>
-        <w:rPr>
-          <w:rFonts w:asciiTheme="minorBidi" w:hAnsiTheme="minorBidi"/>
-          <w:sz w:val="24"/>
-          <w:szCs w:val="24"/>
-        </w:rPr>
-        <w:t xml:space="preserve">20. </w:t>
-      </w:r>
-      <w:proofErr w:type="spellStart"/>
-      <w:r>
-        <w:rPr>
-          <w:rFonts w:asciiTheme="minorBidi" w:hAnsiTheme="minorBidi"/>
-          <w:sz w:val="24"/>
-          <w:szCs w:val="24"/>
-        </w:rPr>
-        <w:t>modindx</w:t>
-      </w:r>
-      <w:proofErr w:type="spellEnd"/>
+        <w:t>13. meanfun</w:t>
+      </w:r>
+    </w:p>
+    <w:p>
+      <w:pPr>
+        <w:rPr>
+          <w:rFonts w:asciiTheme="minorBidi" w:hAnsiTheme="minorBidi"/>
+          <w:sz w:val="24"/>
+          <w:szCs w:val="24"/>
+        </w:rPr>
+      </w:pPr>
+      <w:r>
+        <w:rPr>
+          <w:rFonts w:asciiTheme="minorBidi" w:hAnsiTheme="minorBidi"/>
+          <w:sz w:val="24"/>
+          <w:szCs w:val="24"/>
+        </w:rPr>
+        <w:t>14. minfun</w:t>
+      </w:r>
+    </w:p>
+    <w:p>
+      <w:pPr>
+        <w:rPr>
+          <w:rFonts w:asciiTheme="minorBidi" w:hAnsiTheme="minorBidi"/>
+          <w:sz w:val="24"/>
+          <w:szCs w:val="24"/>
+        </w:rPr>
+      </w:pPr>
+      <w:r>
+        <w:rPr>
+          <w:rFonts w:asciiTheme="minorBidi" w:hAnsiTheme="minorBidi"/>
+          <w:sz w:val="24"/>
+          <w:szCs w:val="24"/>
+        </w:rPr>
+        <w:t>15. maxfun</w:t>
+      </w:r>
+    </w:p>
+    <w:p>
+      <w:pPr>
+        <w:rPr>
+          <w:rFonts w:asciiTheme="minorBidi" w:hAnsiTheme="minorBidi"/>
+          <w:sz w:val="24"/>
+          <w:szCs w:val="24"/>
+        </w:rPr>
+      </w:pPr>
+      <w:r>
+        <w:rPr>
+          <w:rFonts w:asciiTheme="minorBidi" w:hAnsiTheme="minorBidi"/>
+          <w:sz w:val="24"/>
+          <w:szCs w:val="24"/>
+        </w:rPr>
+        <w:t>16. meandom</w:t>
+      </w:r>
+    </w:p>
+    <w:p>
+      <w:pPr>
+        <w:rPr>
+          <w:rFonts w:asciiTheme="minorBidi" w:hAnsiTheme="minorBidi"/>
+          <w:sz w:val="24"/>
+          <w:szCs w:val="24"/>
+        </w:rPr>
+      </w:pPr>
+      <w:r>
+        <w:rPr>
+          <w:rFonts w:asciiTheme="minorBidi" w:hAnsiTheme="minorBidi"/>
+          <w:sz w:val="24"/>
+          <w:szCs w:val="24"/>
+        </w:rPr>
+        <w:t>17. mindom</w:t>
+      </w:r>
+    </w:p>
+    <w:p>
+      <w:pPr>
+        <w:rPr>
+          <w:rFonts w:asciiTheme="minorBidi" w:hAnsiTheme="minorBidi"/>
+          <w:sz w:val="24"/>
+          <w:szCs w:val="24"/>
+        </w:rPr>
+      </w:pPr>
+      <w:r>
+        <w:rPr>
+          <w:rFonts w:asciiTheme="minorBidi" w:hAnsiTheme="minorBidi"/>
+          <w:sz w:val="24"/>
+          <w:szCs w:val="24"/>
+        </w:rPr>
+        <w:t>18. maxdom</w:t>
+      </w:r>
+    </w:p>
+    <w:p>
+      <w:pPr>
+        <w:rPr>
+          <w:rFonts w:asciiTheme="minorBidi" w:hAnsiTheme="minorBidi"/>
+          <w:sz w:val="24"/>
+          <w:szCs w:val="24"/>
+        </w:rPr>
+      </w:pPr>
+      <w:r>
+        <w:rPr>
+          <w:rFonts w:asciiTheme="minorBidi" w:hAnsiTheme="minorBidi"/>
+          <w:sz w:val="24"/>
+          <w:szCs w:val="24"/>
+        </w:rPr>
+        <w:t>19. dfrange</w:t>
+      </w:r>
+    </w:p>
+    <w:p>
+      <w:pPr>
+        <w:rPr>
+          <w:rFonts w:asciiTheme="minorBidi" w:hAnsiTheme="minorBidi"/>
+          <w:sz w:val="24"/>
+          <w:szCs w:val="24"/>
+        </w:rPr>
+      </w:pPr>
+      <w:r>
+        <w:rPr>
+          <w:rFonts w:asciiTheme="minorBidi" w:hAnsiTheme="minorBidi"/>
+          <w:sz w:val="24"/>
+          <w:szCs w:val="24"/>
+        </w:rPr>
+        <w:t>20. modindx</w:t>
+      </w:r>
     </w:p>
     <w:p>
       <w:pPr>
@@ -1547,87 +1407,7 @@
           <w:sz w:val="20"/>
           <w:szCs w:val="20"/>
         </w:rPr>
-        <w:t>{'IQR', 'Q25', 'centroid', '</w:t>
-      </w:r>
-      <w:proofErr w:type="spellStart"/>
-      <w:r>
-        <w:rPr>
-          <w:rFonts w:ascii="Courier New" w:eastAsia="Times New Roman" w:hAnsi="Courier New" w:cs="Courier New"/>
-          <w:color w:val="000000"/>
-          <w:sz w:val="20"/>
-          <w:szCs w:val="20"/>
-        </w:rPr>
-        <w:t>dfrange</w:t>
-      </w:r>
-      <w:proofErr w:type="spellEnd"/>
-      <w:r>
-        <w:rPr>
-          <w:rFonts w:ascii="Courier New" w:eastAsia="Times New Roman" w:hAnsi="Courier New" w:cs="Courier New"/>
-          <w:color w:val="000000"/>
-          <w:sz w:val="20"/>
-          <w:szCs w:val="20"/>
-        </w:rPr>
-        <w:t>', '</w:t>
-      </w:r>
-      <w:proofErr w:type="spellStart"/>
-      <w:r>
-        <w:rPr>
-          <w:rFonts w:ascii="Courier New" w:eastAsia="Times New Roman" w:hAnsi="Courier New" w:cs="Courier New"/>
-          <w:color w:val="000000"/>
-          <w:sz w:val="20"/>
-          <w:szCs w:val="20"/>
-        </w:rPr>
-        <w:t>kurt</w:t>
-      </w:r>
-      <w:proofErr w:type="spellEnd"/>
-      <w:r>
-        <w:rPr>
-          <w:rFonts w:ascii="Courier New" w:eastAsia="Times New Roman" w:hAnsi="Courier New" w:cs="Courier New"/>
-          <w:color w:val="000000"/>
-          <w:sz w:val="20"/>
-          <w:szCs w:val="20"/>
-        </w:rPr>
-        <w:t>', '</w:t>
-      </w:r>
-      <w:proofErr w:type="spellStart"/>
-      <w:r>
-        <w:rPr>
-          <w:rFonts w:ascii="Courier New" w:eastAsia="Times New Roman" w:hAnsi="Courier New" w:cs="Courier New"/>
-          <w:color w:val="000000"/>
-          <w:sz w:val="20"/>
-          <w:szCs w:val="20"/>
-        </w:rPr>
-        <w:t>maxdom</w:t>
-      </w:r>
-      <w:proofErr w:type="spellEnd"/>
-      <w:r>
-        <w:rPr>
-          <w:rFonts w:ascii="Courier New" w:eastAsia="Times New Roman" w:hAnsi="Courier New" w:cs="Courier New"/>
-          <w:color w:val="000000"/>
-          <w:sz w:val="20"/>
-          <w:szCs w:val="20"/>
-        </w:rPr>
-        <w:t>', 'median', '</w:t>
-      </w:r>
-      <w:proofErr w:type="spellStart"/>
-      <w:r>
-        <w:rPr>
-          <w:rFonts w:ascii="Courier New" w:eastAsia="Times New Roman" w:hAnsi="Courier New" w:cs="Courier New"/>
-          <w:color w:val="000000"/>
-          <w:sz w:val="20"/>
-          <w:szCs w:val="20"/>
-        </w:rPr>
-        <w:t>sfm</w:t>
-      </w:r>
-      <w:proofErr w:type="spellEnd"/>
-      <w:r>
-        <w:rPr>
-          <w:rFonts w:ascii="Courier New" w:eastAsia="Times New Roman" w:hAnsi="Courier New" w:cs="Courier New"/>
-          <w:color w:val="000000"/>
-          <w:sz w:val="20"/>
-          <w:szCs w:val="20"/>
-        </w:rPr>
-        <w:t>'}</w:t>
+        <w:t>{'IQR', 'Q25', 'centroid', 'dfrange', 'kurt', 'maxdom', 'median', 'sfm'}</w:t>
       </w:r>
     </w:p>
     <w:p>
@@ -1854,13 +1634,17 @@
         </w:numPr>
         <w:rPr>
           <w:rFonts w:asciiTheme="minorBidi" w:hAnsiTheme="minorBidi"/>
-          <w:sz w:val="24"/>
-          <w:szCs w:val="24"/>
-        </w:rPr>
-      </w:pPr>
-      <w:r>
-        <w:rPr>
-          <w:rFonts w:asciiTheme="minorBidi" w:hAnsiTheme="minorBidi"/>
+          <w:b/>
+          <w:bCs/>
+          <w:sz w:val="24"/>
+          <w:szCs w:val="24"/>
+        </w:rPr>
+      </w:pPr>
+      <w:r>
+        <w:rPr>
+          <w:rFonts w:asciiTheme="minorBidi" w:hAnsiTheme="minorBidi"/>
+          <w:b/>
+          <w:bCs/>
           <w:sz w:val="24"/>
           <w:szCs w:val="24"/>
         </w:rPr>
@@ -1906,17 +1690,21 @@
         </w:numPr>
         <w:rPr>
           <w:rFonts w:asciiTheme="minorBidi" w:hAnsiTheme="minorBidi"/>
-          <w:sz w:val="24"/>
-          <w:szCs w:val="24"/>
-        </w:rPr>
-      </w:pPr>
-      <w:r>
-        <w:rPr>
-          <w:rFonts w:asciiTheme="minorBidi" w:hAnsiTheme="minorBidi"/>
-          <w:sz w:val="24"/>
-          <w:szCs w:val="24"/>
-        </w:rPr>
-        <w:t>Logistic Regression with no FS: 95.7%</w:t>
+          <w:b/>
+          <w:bCs/>
+          <w:sz w:val="24"/>
+          <w:szCs w:val="24"/>
+        </w:rPr>
+      </w:pPr>
+      <w:r>
+        <w:rPr>
+          <w:rFonts w:asciiTheme="minorBidi" w:hAnsiTheme="minorBidi"/>
+          <w:b/>
+          <w:bCs/>
+          <w:sz w:val="24"/>
+          <w:szCs w:val="24"/>
+        </w:rPr>
+        <w:t>Logistic Regression with FS: 95.7%</w:t>
       </w:r>
     </w:p>
     <w:p>

</xml_diff>